<commit_message>
Updating Rmd for the header fix and running knit
</commit_message>
<xml_diff>
--- a/MSDS6306CaseStudy.docx
+++ b/MSDS6306CaseStudy.docx
@@ -4862,7 +4862,7 @@
     </w:lvl>
   </w:abstractNum>
   <w:abstractNum w:abstractNumId="990">
-    <w:nsid w:val="bb84234e"/>
+    <w:nsid w:val="5aa7131f"/>
     <w:multiLevelType w:val="multilevel"/>
     <w:lvl w:ilvl="0">
       <w:numFmt w:val="bullet"/>
@@ -4943,7 +4943,7 @@
     </w:lvl>
   </w:abstractNum>
   <w:abstractNum w:abstractNumId="991">
-    <w:nsid w:val="e69f1617"/>
+    <w:nsid w:val="385101e0"/>
     <w:multiLevelType w:val="multilevel"/>
     <w:lvl w:ilvl="0">
       <w:numFmt w:val="bullet"/>

</xml_diff>